<commit_message>
document revised for numQueryEdge
</commit_message>
<xml_diff>
--- a/document.docx
+++ b/document.docx
@@ -53,11 +53,6 @@
       </w:r>
     </w:p>
     <w:p>
-      <w:pPr>
-        <w:rPr>
-          <w:rFonts w:hint="eastAsia"/>
-        </w:rPr>
-      </w:pPr>
       <w:proofErr w:type="spellStart"/>
       <w:r>
         <w:rPr>
@@ -74,11 +69,6 @@
       </w:r>
     </w:p>
     <w:p>
-      <w:pPr>
-        <w:rPr>
-          <w:rFonts w:hint="eastAsia"/>
-        </w:rPr>
-      </w:pPr>
       <w:proofErr w:type="spellStart"/>
       <w:r>
         <w:rPr>
@@ -111,11 +101,6 @@
       </w:r>
     </w:p>
     <w:p>
-      <w:pPr>
-        <w:rPr>
-          <w:rFonts w:hint="eastAsia"/>
-        </w:rPr>
-      </w:pPr>
       <w:r>
         <w:t>1. Summary</w:t>
       </w:r>
@@ -125,15 +110,8 @@
         </w:rPr>
         <w:t xml:space="preserve"> of the Assignment</w:t>
       </w:r>
-      <w:bookmarkStart w:id="0" w:name="_GoBack"/>
-      <w:bookmarkEnd w:id="0"/>
-    </w:p>
-    <w:p>
-      <w:pPr>
-        <w:rPr>
-          <w:rFonts w:hint="eastAsia"/>
-        </w:rPr>
-      </w:pPr>
+    </w:p>
+    <w:p>
       <w:r>
         <w:rPr>
           <w:rFonts w:hint="eastAsia"/>
@@ -175,19 +153,8 @@
         <w:t xml:space="preserve"> DAG will be written in a form of linear order of query vertices.</w:t>
       </w:r>
     </w:p>
-    <w:p>
-      <w:pPr>
-        <w:rPr>
-          <w:rFonts w:hint="eastAsia"/>
-        </w:rPr>
-      </w:pPr>
-    </w:p>
-    <w:p>
-      <w:pPr>
-        <w:rPr>
-          <w:rFonts w:hint="eastAsia"/>
-        </w:rPr>
-      </w:pPr>
+    <w:p/>
+    <w:p>
       <w:r>
         <w:rPr>
           <w:rFonts w:hint="eastAsia"/>
@@ -196,11 +163,6 @@
       </w:r>
     </w:p>
     <w:p>
-      <w:pPr>
-        <w:rPr>
-          <w:rFonts w:hint="eastAsia"/>
-        </w:rPr>
-      </w:pPr>
       <w:r>
         <w:t>Ubuntu</w:t>
       </w:r>
@@ -222,19 +184,8 @@
         <w:t xml:space="preserve"> 10.0.2</w:t>
       </w:r>
     </w:p>
-    <w:p>
-      <w:pPr>
-        <w:rPr>
-          <w:rFonts w:hint="eastAsia"/>
-        </w:rPr>
-      </w:pPr>
-    </w:p>
-    <w:p>
-      <w:pPr>
-        <w:rPr>
-          <w:rFonts w:hint="eastAsia"/>
-        </w:rPr>
-      </w:pPr>
+    <w:p/>
+    <w:p>
       <w:r>
         <w:rPr>
           <w:rFonts w:hint="eastAsia"/>
@@ -287,11 +238,6 @@
       </w:r>
     </w:p>
     <w:p>
-      <w:pPr>
-        <w:rPr>
-          <w:rFonts w:hint="eastAsia"/>
-        </w:rPr>
-      </w:pPr>
       <w:r>
         <w:rPr>
           <w:rFonts w:hint="eastAsia"/>
@@ -325,13 +271,7 @@
         <w:t xml:space="preserve"> and original as result 2</w:t>
       </w:r>
     </w:p>
-    <w:p>
-      <w:pPr>
-        <w:rPr>
-          <w:rFonts w:hint="eastAsia"/>
-        </w:rPr>
-      </w:pPr>
-    </w:p>
+    <w:p/>
     <w:p>
       <w:r>
         <w:t>result</w:t>
@@ -354,11 +294,6 @@
       </w:r>
     </w:p>
     <w:p>
-      <w:pPr>
-        <w:rPr>
-          <w:rFonts w:hint="eastAsia"/>
-        </w:rPr>
-      </w:pPr>
       <w:r>
         <w:t>#</w:t>
       </w:r>
@@ -371,13 +306,7 @@
         <w:t xml:space="preserve"> queries: 99</w:t>
       </w:r>
     </w:p>
-    <w:p>
-      <w:pPr>
-        <w:rPr>
-          <w:rFonts w:hint="eastAsia"/>
-        </w:rPr>
-      </w:pPr>
-    </w:p>
+    <w:p/>
     <w:p>
       <w:r>
         <w:lastRenderedPageBreak/>
@@ -413,19 +342,8 @@
         <w:t xml:space="preserve"> queries: 82</w:t>
       </w:r>
     </w:p>
-    <w:p>
-      <w:pPr>
-        <w:rPr>
-          <w:rFonts w:hint="eastAsia"/>
-        </w:rPr>
-      </w:pPr>
-    </w:p>
-    <w:p>
-      <w:pPr>
-        <w:rPr>
-          <w:rFonts w:hint="eastAsia"/>
-        </w:rPr>
-      </w:pPr>
+    <w:p/>
+    <w:p>
       <w:r>
         <w:rPr>
           <w:rFonts w:hint="eastAsia"/>
@@ -447,6 +365,75 @@
       </w:r>
     </w:p>
     <w:p>
+      <w:r>
+        <w:rPr>
+          <w:rFonts w:hint="eastAsia"/>
+        </w:rPr>
+        <w:t>Above graph is presented in log scale.</w:t>
+      </w:r>
+    </w:p>
+    <w:p/>
+    <w:p>
+      <w:r>
+        <w:rPr>
+          <w:rFonts w:hint="eastAsia"/>
+        </w:rPr>
+        <w:t xml:space="preserve">If </w:t>
+      </w:r>
+      <w:proofErr w:type="spellStart"/>
+      <w:r>
+        <w:rPr>
+          <w:rFonts w:hint="eastAsia"/>
+        </w:rPr>
+        <w:t>t</w:t>
+      </w:r>
+      <w:proofErr w:type="spellEnd"/>
+      <w:r>
+        <w:rPr>
+          <w:rFonts w:hint="eastAsia"/>
+        </w:rPr>
+        <w:t xml:space="preserve"> is an average elapsed time for </w:t>
+      </w:r>
+      <w:r>
+        <w:t>original</w:t>
+      </w:r>
+      <w:r>
+        <w:rPr>
+          <w:rFonts w:hint="eastAsia"/>
+        </w:rPr>
+        <w:t xml:space="preserve"> algorithm, ours take only 0.039t.</w:t>
+      </w:r>
+    </w:p>
+    <w:p>
+      <w:r>
+        <w:rPr>
+          <w:rFonts w:hint="eastAsia"/>
+        </w:rPr>
+        <w:t xml:space="preserve">Our algorithm out performs the original by </w:t>
+      </w:r>
+      <w:r>
+        <w:rPr>
+          <w:rFonts w:hint="eastAsia"/>
+        </w:rPr>
+        <w:t>1287 times for the number of recursive calls, and</w:t>
+      </w:r>
+      <w:r>
+        <w:rPr>
+          <w:rFonts w:hint="eastAsia"/>
+        </w:rPr>
+        <w:t xml:space="preserve"> solves 17 more queries out of 100.</w:t>
+      </w:r>
+    </w:p>
+    <w:p/>
+    <w:p>
+      <w:r>
+        <w:rPr>
+          <w:rFonts w:hint="eastAsia"/>
+        </w:rPr>
+        <w:t>4. Description of our algorithm and reason upon selection</w:t>
+      </w:r>
+    </w:p>
+    <w:p>
       <w:pPr>
         <w:rPr>
           <w:rFonts w:hint="eastAsia"/>
@@ -456,41 +443,163 @@
         <w:rPr>
           <w:rFonts w:hint="eastAsia"/>
         </w:rPr>
-        <w:t>Above graph is presented in log scale.</w:t>
-      </w:r>
-    </w:p>
-    <w:p>
-      <w:pPr>
-        <w:rPr>
-          <w:rFonts w:hint="eastAsia"/>
-        </w:rPr>
-      </w:pPr>
-    </w:p>
-    <w:p>
-      <w:pPr>
-        <w:rPr>
-          <w:rFonts w:hint="eastAsia"/>
-        </w:rPr>
-      </w:pPr>
-      <w:r>
-        <w:rPr>
-          <w:rFonts w:hint="eastAsia"/>
-        </w:rPr>
-        <w:t xml:space="preserve">If </w:t>
+        <w:tab/>
+      </w:r>
+      <w:r>
+        <w:rPr>
+          <w:rFonts w:hint="eastAsia"/>
+        </w:rPr>
+        <w:t xml:space="preserve">Our algorithm </w:t>
+      </w:r>
+      <w:r>
+        <w:rPr>
+          <w:rFonts w:hint="eastAsia"/>
+        </w:rPr>
+        <w:t>selects the root of DAG by</w:t>
+      </w:r>
+      <w:r>
+        <w:rPr>
+          <w:rFonts w:hint="eastAsia"/>
+        </w:rPr>
+        <w:t xml:space="preserve"> comparing the </w:t>
       </w:r>
       <w:proofErr w:type="spellStart"/>
       <w:r>
         <w:rPr>
           <w:rFonts w:hint="eastAsia"/>
         </w:rPr>
-        <w:t>t</w:t>
+        <w:t>numQueryEdge</w:t>
       </w:r>
       <w:proofErr w:type="spellEnd"/>
       <w:r>
         <w:rPr>
           <w:rFonts w:hint="eastAsia"/>
         </w:rPr>
-        <w:t xml:space="preserve"> is an average elapsed time for </w:t>
+        <w:t xml:space="preserve"> instead of original algorithm</w:t>
+      </w:r>
+      <w:r>
+        <w:t>’</w:t>
+      </w:r>
+      <w:r>
+        <w:rPr>
+          <w:rFonts w:hint="eastAsia"/>
+        </w:rPr>
+        <w:t xml:space="preserve">s </w:t>
+      </w:r>
+      <w:r>
+        <w:t>approach</w:t>
+      </w:r>
+      <w:r>
+        <w:rPr>
+          <w:rFonts w:hint="eastAsia"/>
+        </w:rPr>
+        <w:t xml:space="preserve"> of comparing the number of candidates and degree</w:t>
+      </w:r>
+      <w:r>
+        <w:rPr>
+          <w:rFonts w:hint="eastAsia"/>
+        </w:rPr>
+        <w:t>.</w:t>
+      </w:r>
+      <w:r>
+        <w:rPr>
+          <w:rFonts w:hint="eastAsia"/>
+        </w:rPr>
+        <w:t xml:space="preserve"> </w:t>
+      </w:r>
+      <w:r>
+        <w:t>A</w:t>
+      </w:r>
+      <w:r>
+        <w:rPr>
+          <w:rFonts w:hint="eastAsia"/>
+        </w:rPr>
+        <w:t xml:space="preserve">s the label read from data graph will be discrete, use </w:t>
+      </w:r>
+      <w:proofErr w:type="spellStart"/>
+      <w:r>
+        <w:rPr>
+          <w:rFonts w:hint="eastAsia"/>
+        </w:rPr>
+        <w:t>relabel</w:t>
+      </w:r>
+      <w:proofErr w:type="spellEnd"/>
+      <w:r>
+        <w:rPr>
+          <w:rFonts w:hint="eastAsia"/>
+        </w:rPr>
+        <w:t xml:space="preserve"> to order them and there will be </w:t>
+      </w:r>
+      <w:proofErr w:type="spellStart"/>
+      <w:r>
+        <w:rPr>
+          <w:rFonts w:hint="eastAsia"/>
+        </w:rPr>
+        <w:t>relabel.size</w:t>
+      </w:r>
+      <w:proofErr w:type="spellEnd"/>
+      <w:r>
+        <w:rPr>
+          <w:rFonts w:hint="eastAsia"/>
+        </w:rPr>
+        <w:t xml:space="preserve"> </w:t>
+      </w:r>
+      <w:r>
+        <w:rPr>
+          <w:rFonts w:hint="eastAsia"/>
+        </w:rPr>
+        <w:lastRenderedPageBreak/>
+        <w:t>number of labels. While reading edges in form of e v1 v2, number of connections between v1</w:t>
+      </w:r>
+      <w:r>
+        <w:t>’</w:t>
+      </w:r>
+      <w:r>
+        <w:rPr>
+          <w:rFonts w:hint="eastAsia"/>
+        </w:rPr>
+        <w:t>s label and v2</w:t>
+      </w:r>
+      <w:r>
+        <w:t>’</w:t>
+      </w:r>
+      <w:r>
+        <w:rPr>
+          <w:rFonts w:hint="eastAsia"/>
+        </w:rPr>
+        <w:t xml:space="preserve">s label will be saved in </w:t>
+      </w:r>
+      <w:proofErr w:type="spellStart"/>
+      <w:r>
+        <w:rPr>
+          <w:rFonts w:hint="eastAsia"/>
+        </w:rPr>
+        <w:t>numQueryEdge</w:t>
+      </w:r>
+      <w:proofErr w:type="spellEnd"/>
+      <w:r>
+        <w:rPr>
+          <w:rFonts w:hint="eastAsia"/>
+        </w:rPr>
+        <w:t>.</w:t>
+      </w:r>
+      <w:r>
+        <w:rPr>
+          <w:rFonts w:hint="eastAsia"/>
+        </w:rPr>
+        <w:t xml:space="preserve"> </w:t>
+      </w:r>
+      <w:r>
+        <w:rPr>
+          <w:rFonts w:hint="eastAsia"/>
+        </w:rPr>
+        <w:t>This method will check more extensively for similarity of the root in query graph than just using degree</w:t>
+      </w:r>
+      <w:r>
+        <w:rPr>
+          <w:rFonts w:hint="eastAsia"/>
+        </w:rPr>
+        <w:t xml:space="preserve">, which is the case for the </w:t>
       </w:r>
       <w:r>
         <w:t>original</w:t>
@@ -499,92 +608,13 @@
         <w:rPr>
           <w:rFonts w:hint="eastAsia"/>
         </w:rPr>
-        <w:t xml:space="preserve"> algorithm, ours take only 0.039t.</w:t>
-      </w:r>
-    </w:p>
-    <w:p>
-      <w:pPr>
-        <w:rPr>
-          <w:rFonts w:hint="eastAsia"/>
-        </w:rPr>
-      </w:pPr>
-      <w:r>
-        <w:rPr>
-          <w:rFonts w:hint="eastAsia"/>
-        </w:rPr>
-        <w:t xml:space="preserve">Our algorithm out performs the original by </w:t>
-      </w:r>
-      <w:r>
-        <w:rPr>
-          <w:rFonts w:hint="eastAsia"/>
-        </w:rPr>
-        <w:t>1287 times for the number of recursive calls, and</w:t>
-      </w:r>
-      <w:r>
-        <w:rPr>
-          <w:rFonts w:hint="eastAsia"/>
-        </w:rPr>
-        <w:t xml:space="preserve"> solves 17 more queries out of 100.</w:t>
-      </w:r>
-    </w:p>
-    <w:p>
-      <w:pPr>
-        <w:rPr>
-          <w:rFonts w:hint="eastAsia"/>
-        </w:rPr>
-      </w:pPr>
-    </w:p>
-    <w:p>
-      <w:pPr>
-        <w:rPr>
-          <w:rFonts w:hint="eastAsia"/>
-        </w:rPr>
-      </w:pPr>
-      <w:r>
-        <w:rPr>
-          <w:rFonts w:hint="eastAsia"/>
-        </w:rPr>
-        <w:t>4. Description of our algorithm and reason upon selection</w:t>
-      </w:r>
-    </w:p>
-    <w:p>
-      <w:r>
-        <w:rPr>
-          <w:rFonts w:hint="eastAsia"/>
-        </w:rPr>
-        <w:tab/>
-      </w:r>
-      <w:r>
-        <w:rPr>
-          <w:rFonts w:hint="eastAsia"/>
-        </w:rPr>
-        <w:t xml:space="preserve">Our algorithm </w:t>
-      </w:r>
-      <w:r>
-        <w:rPr>
-          <w:rFonts w:hint="eastAsia"/>
-        </w:rPr>
-        <w:t>selects the root of DAG by</w:t>
-      </w:r>
-      <w:r>
-        <w:rPr>
-          <w:rFonts w:hint="eastAsia"/>
-        </w:rPr>
-        <w:t xml:space="preserve"> comparing the </w:t>
-      </w:r>
-      <w:proofErr w:type="spellStart"/>
-      <w:r>
-        <w:rPr>
-          <w:rFonts w:hint="eastAsia"/>
-        </w:rPr>
-        <w:t>numQueryEdge</w:t>
-      </w:r>
-      <w:proofErr w:type="spellEnd"/>
-      <w:r>
-        <w:rPr>
-          <w:rFonts w:hint="eastAsia"/>
-        </w:rPr>
-        <w:t xml:space="preserve"> instead of original algorithm</w:t>
+        <w:t xml:space="preserve"> algorithm,</w:t>
+      </w:r>
+      <w:r>
+        <w:rPr>
+          <w:rFonts w:hint="eastAsia"/>
+        </w:rPr>
+        <w:t xml:space="preserve"> as it looks for the adjacent edge</w:t>
       </w:r>
       <w:r>
         <w:t>’</w:t>
@@ -593,144 +623,20 @@
         <w:rPr>
           <w:rFonts w:hint="eastAsia"/>
         </w:rPr>
-        <w:t xml:space="preserve">s </w:t>
-      </w:r>
-      <w:r>
-        <w:t>approach</w:t>
-      </w:r>
-      <w:r>
-        <w:rPr>
-          <w:rFonts w:hint="eastAsia"/>
-        </w:rPr>
-        <w:t xml:space="preserve"> of comparing the number of candidates and degree</w:t>
-      </w:r>
-      <w:r>
-        <w:rPr>
-          <w:rFonts w:hint="eastAsia"/>
-        </w:rPr>
+        <w:t>s labels as well</w:t>
+      </w:r>
+      <w:r>
         <w:t>.</w:t>
       </w:r>
-      <w:r>
-        <w:rPr>
-          <w:rFonts w:hint="eastAsia"/>
-        </w:rPr>
-        <w:t xml:space="preserve"> This method will check more extensively </w:t>
-      </w:r>
-      <w:r>
-        <w:rPr>
-          <w:rFonts w:hint="eastAsia"/>
-        </w:rPr>
-        <w:t>for</w:t>
-      </w:r>
-      <w:r>
-        <w:rPr>
-          <w:rFonts w:hint="eastAsia"/>
-        </w:rPr>
-        <w:t xml:space="preserve"> </w:t>
-      </w:r>
-      <w:r>
-        <w:rPr>
-          <w:rFonts w:hint="eastAsia"/>
-        </w:rPr>
-        <w:t>similarity</w:t>
-      </w:r>
-      <w:r>
-        <w:rPr>
-          <w:rFonts w:hint="eastAsia"/>
-        </w:rPr>
-        <w:t xml:space="preserve"> of </w:t>
-      </w:r>
-      <w:r>
-        <w:rPr>
-          <w:rFonts w:hint="eastAsia"/>
-        </w:rPr>
-        <w:t xml:space="preserve">the root in query graph to the </w:t>
-      </w:r>
-      <w:r>
-        <w:t xml:space="preserve">vertex comparing in </w:t>
-      </w:r>
-      <w:r>
-        <w:lastRenderedPageBreak/>
-        <w:t>data graph</w:t>
-      </w:r>
-      <w:r>
-        <w:rPr>
-          <w:rFonts w:hint="eastAsia"/>
-        </w:rPr>
-        <w:t xml:space="preserve"> than</w:t>
-      </w:r>
-      <w:r>
-        <w:rPr>
-          <w:rFonts w:hint="eastAsia"/>
-        </w:rPr>
-        <w:t xml:space="preserve"> just using</w:t>
-      </w:r>
-      <w:r>
-        <w:rPr>
-          <w:rFonts w:hint="eastAsia"/>
-        </w:rPr>
-        <w:t xml:space="preserve"> degree</w:t>
-      </w:r>
-      <w:r>
-        <w:t>.</w:t>
-      </w:r>
-      <w:r>
-        <w:rPr>
-          <w:rFonts w:hint="eastAsia"/>
-        </w:rPr>
-        <w:t xml:space="preserve"> The number of edges in data graph is saved in </w:t>
-      </w:r>
-      <w:proofErr w:type="spellStart"/>
-      <w:r>
-        <w:rPr>
-          <w:rFonts w:hint="eastAsia"/>
-        </w:rPr>
-        <w:t>numEdge</w:t>
-      </w:r>
-      <w:proofErr w:type="spellEnd"/>
-      <w:r>
-        <w:rPr>
-          <w:rFonts w:hint="eastAsia"/>
-        </w:rPr>
-        <w:t>, and</w:t>
-      </w:r>
-      <w:r>
-        <w:rPr>
-          <w:rFonts w:hint="eastAsia"/>
-        </w:rPr>
-        <w:t xml:space="preserve"> is used to calculate</w:t>
-      </w:r>
-      <w:r>
-        <w:rPr>
-          <w:rFonts w:hint="eastAsia"/>
-        </w:rPr>
-        <w:t xml:space="preserve"> the number of edges in query graph</w:t>
-      </w:r>
-      <w:r>
-        <w:rPr>
-          <w:rFonts w:hint="eastAsia"/>
-        </w:rPr>
-        <w:t xml:space="preserve"> which</w:t>
-      </w:r>
-      <w:r>
-        <w:rPr>
-          <w:rFonts w:hint="eastAsia"/>
-        </w:rPr>
-        <w:t xml:space="preserve"> is saved in </w:t>
-      </w:r>
-      <w:proofErr w:type="spellStart"/>
-      <w:r>
-        <w:rPr>
-          <w:rFonts w:hint="eastAsia"/>
-        </w:rPr>
-        <w:t>numQueryEdge</w:t>
-      </w:r>
-      <w:proofErr w:type="spellEnd"/>
-      <w:r>
-        <w:rPr>
-          <w:rFonts w:hint="eastAsia"/>
-        </w:rPr>
-        <w:t>. Then from the root, DFS traversal is used to build the DAG instead of original algorithm</w:t>
+      <w:bookmarkStart w:id="0" w:name="_GoBack"/>
+      <w:bookmarkEnd w:id="0"/>
+    </w:p>
+    <w:p>
+      <w:r>
+        <w:rPr>
+          <w:rFonts w:hint="eastAsia"/>
+        </w:rPr>
+        <w:t>Then from the root, DFS traversal is used to build the DAG instead of original algorithm</w:t>
       </w:r>
       <w:r>
         <w:t>’</w:t>
@@ -1599,11 +1505,11 @@
           <c:showBubbleSize val="0"/>
         </c:dLbls>
         <c:gapWidth val="150"/>
-        <c:axId val="219817984"/>
-        <c:axId val="44946496"/>
+        <c:axId val="218349568"/>
+        <c:axId val="267383296"/>
       </c:barChart>
       <c:catAx>
-        <c:axId val="219817984"/>
+        <c:axId val="218349568"/>
         <c:scaling>
           <c:orientation val="minMax"/>
         </c:scaling>
@@ -1612,7 +1518,7 @@
         <c:majorTickMark val="out"/>
         <c:minorTickMark val="none"/>
         <c:tickLblPos val="nextTo"/>
-        <c:crossAx val="44946496"/>
+        <c:crossAx val="267383296"/>
         <c:crosses val="autoZero"/>
         <c:auto val="1"/>
         <c:lblAlgn val="ctr"/>
@@ -1620,7 +1526,7 @@
         <c:noMultiLvlLbl val="0"/>
       </c:catAx>
       <c:valAx>
-        <c:axId val="44946496"/>
+        <c:axId val="267383296"/>
         <c:scaling>
           <c:logBase val="10"/>
           <c:orientation val="minMax"/>
@@ -1632,7 +1538,7 @@
         <c:majorTickMark val="out"/>
         <c:minorTickMark val="none"/>
         <c:tickLblPos val="nextTo"/>
-        <c:crossAx val="219817984"/>
+        <c:crossAx val="218349568"/>
         <c:crosses val="autoZero"/>
         <c:crossBetween val="between"/>
       </c:valAx>
@@ -1941,7 +1847,7 @@
 </file>
 
 <file path=customXml/itemProps1.xml><?xml version="1.0" encoding="utf-8"?>
-<ds:datastoreItem xmlns:ds="http://schemas.openxmlformats.org/officeDocument/2006/customXml" ds:itemID="{89E90EE7-90B9-4BA7-B29B-B3A45706F5C8}">
+<ds:datastoreItem xmlns:ds="http://schemas.openxmlformats.org/officeDocument/2006/customXml" ds:itemID="{18D23D24-EA1D-4D24-91BB-5CC76BF436F2}">
   <ds:schemaRefs>
     <ds:schemaRef ds:uri="http://schemas.openxmlformats.org/officeDocument/2006/bibliography"/>
   </ds:schemaRefs>

</xml_diff>